<commit_message>
ADD branches/Q.Thang/reports/2011_02_12.xlsx add new file
</commit_message>
<xml_diff>
--- a/wiki/Data Flow Description Template.docx
+++ b/wiki/Data Flow Description Template.docx
@@ -933,34 +933,34 @@
         <w:rPr>
           <w:lang w:val="en-US"/>
         </w:rPr>
+        <w:t>Comments</w:t>
+      </w:r>
+    </w:p>
+    <w:p>
+      <w:pPr>
+        <w:rPr>
+          <w:lang w:val="en-US"/>
+        </w:rPr>
+      </w:pPr>
+      <w:r>
+        <w:rPr>
+          <w:lang w:val="en-US"/>
+        </w:rPr>
+        <w:t>Comments</w:t>
+      </w:r>
+    </w:p>
+    <w:p>
+      <w:pPr>
+        <w:pStyle w:val="Heading1"/>
+        <w:rPr>
+          <w:lang w:val="en-US"/>
+        </w:rPr>
+      </w:pPr>
+      <w:r>
+        <w:rPr>
+          <w:lang w:val="en-US"/>
+        </w:rPr>
         <w:lastRenderedPageBreak/>
-        <w:t>Comments</w:t>
-      </w:r>
-    </w:p>
-    <w:p>
-      <w:pPr>
-        <w:rPr>
-          <w:lang w:val="en-US"/>
-        </w:rPr>
-      </w:pPr>
-      <w:r>
-        <w:rPr>
-          <w:lang w:val="en-US"/>
-        </w:rPr>
-        <w:t>Comments</w:t>
-      </w:r>
-    </w:p>
-    <w:p>
-      <w:pPr>
-        <w:pStyle w:val="Heading1"/>
-        <w:rPr>
-          <w:lang w:val="en-US"/>
-        </w:rPr>
-      </w:pPr>
-      <w:r>
-        <w:rPr>
-          <w:lang w:val="en-US"/>
-        </w:rPr>
         <w:t>Unresolved Issue</w:t>
       </w:r>
     </w:p>

</xml_diff>